<commit_message>
Typo fix in evaluation
</commit_message>
<xml_diff>
--- a/95059_8188_FE_P/Report/Evaluation/Evaluation.docx
+++ b/95059_8188_FE_P/Report/Evaluation/Evaluation.docx
@@ -270,7 +270,7 @@
           <w:sz w:val="20"/>
           <w:u w:val="single"/>
         </w:rPr>
-        <w:t>The program exceeds the expectations of the this requirement</w:t>
+        <w:t>The program exceeds the expectations of this requirement</w:t>
       </w:r>
     </w:p>
     <w:p>
@@ -1804,7 +1804,29 @@
           <w:szCs w:val="20"/>
           <w:lang w:val="en-US" w:eastAsia="zh-CN" w:bidi="hi-IN"/>
         </w:rPr>
-        <w:t>I also progammed the menu myself so that based on how long the menu item with the most characters calculates the right amount of periods for each menu item</w:t>
+        <w:t>I also prog</w:t>
+      </w:r>
+      <w:r>
+        <w:rPr>
+          <w:rFonts w:eastAsia="Noto Serif CJK SC" w:cs="FreeSans" w:ascii="Arimo" w:hAnsi="Arimo"/>
+          <w:color w:val="auto"/>
+          <w:kern w:val="2"/>
+          <w:sz w:val="20"/>
+          <w:szCs w:val="20"/>
+          <w:lang w:val="en-US" w:eastAsia="zh-CN" w:bidi="hi-IN"/>
+        </w:rPr>
+        <w:t>r</w:t>
+      </w:r>
+      <w:r>
+        <w:rPr>
+          <w:rFonts w:eastAsia="Noto Serif CJK SC" w:cs="FreeSans" w:ascii="Arimo" w:hAnsi="Arimo"/>
+          <w:color w:val="auto"/>
+          <w:kern w:val="2"/>
+          <w:sz w:val="20"/>
+          <w:szCs w:val="20"/>
+          <w:lang w:val="en-US" w:eastAsia="zh-CN" w:bidi="hi-IN"/>
+        </w:rPr>
+        <w:t>ammed the menu myself so that based on how long the menu item with the most characters calculates the right amount of periods for each menu item</w:t>
       </w:r>
     </w:p>
     <w:p>
@@ -1852,60 +1874,6 @@
           <w:rFonts w:ascii="Arimo" w:hAnsi="Arimo"/>
           <w:sz w:val="20"/>
           <w:szCs w:val="20"/>
-        </w:rPr>
-      </w:r>
-    </w:p>
-    <w:p>
-      <w:pPr>
-        <w:pStyle w:val="Normal"/>
-        <w:numPr>
-          <w:ilvl w:val="0"/>
-          <w:numId w:val="0"/>
-        </w:numPr>
-        <w:ind w:left="720" w:hanging="0"/>
-        <w:rPr>
-          <w:u w:val="single"/>
-        </w:rPr>
-      </w:pPr>
-      <w:r>
-        <w:rPr>
-          <w:u w:val="single"/>
-        </w:rPr>
-      </w:r>
-    </w:p>
-    <w:p>
-      <w:pPr>
-        <w:pStyle w:val="Normal"/>
-        <w:numPr>
-          <w:ilvl w:val="0"/>
-          <w:numId w:val="0"/>
-        </w:numPr>
-        <w:ind w:left="720" w:hanging="0"/>
-        <w:rPr>
-          <w:u w:val="single"/>
-        </w:rPr>
-      </w:pPr>
-      <w:r>
-        <w:rPr>
-          <w:u w:val="single"/>
-        </w:rPr>
-      </w:r>
-    </w:p>
-    <w:p>
-      <w:pPr>
-        <w:pStyle w:val="Normal"/>
-        <w:numPr>
-          <w:ilvl w:val="0"/>
-          <w:numId w:val="0"/>
-        </w:numPr>
-        <w:ind w:left="720" w:hanging="0"/>
-        <w:rPr>
-          <w:u w:val="single"/>
-        </w:rPr>
-      </w:pPr>
-      <w:r>
-        <w:rPr>
-          <w:u w:val="single"/>
         </w:rPr>
       </w:r>
     </w:p>

</xml_diff>